<commit_message>
Added missing row of punctuation.
</commit_message>
<xml_diff>
--- a/docs/EMUFI-Simple-Inventory-v1_0.docx
+++ b/docs/EMUFI-Simple-Inventory-v1_0.docx
@@ -1381,7 +1381,7 @@
     </w:p>
     <w:tbl>
       <w:tblPr>
-        <w:tblW w:w="9120" w:type="dxa"/>
+        <w:tblW w:w="10048" w:type="dxa"/>
         <w:tblBorders>
           <w:top w:val="single" w:sz="4" w:space="0" w:color="A5A5A5"/>
           <w:left w:val="single" w:sz="4" w:space="0" w:color="A5A5A5"/>
@@ -1445,7 +1445,7 @@
         </w:tc>
         <w:tc>
           <w:tcPr>
-            <w:tcW w:w="570" w:type="dxa"/>
+            <w:tcW w:w="591" w:type="dxa"/>
             <w:shd w:val="clear" w:color="auto" w:fill="auto"/>
             <w:noWrap/>
             <w:vAlign w:val="center"/>
@@ -1474,7 +1474,7 @@
         </w:tc>
         <w:tc>
           <w:tcPr>
-            <w:tcW w:w="570" w:type="dxa"/>
+            <w:tcW w:w="716" w:type="dxa"/>
             <w:shd w:val="clear" w:color="auto" w:fill="auto"/>
             <w:noWrap/>
             <w:vAlign w:val="center"/>
@@ -1503,7 +1503,7 @@
         </w:tc>
         <w:tc>
           <w:tcPr>
-            <w:tcW w:w="570" w:type="dxa"/>
+            <w:tcW w:w="723" w:type="dxa"/>
             <w:shd w:val="clear" w:color="auto" w:fill="auto"/>
             <w:noWrap/>
             <w:vAlign w:val="center"/>
@@ -1532,7 +1532,7 @@
         </w:tc>
         <w:tc>
           <w:tcPr>
-            <w:tcW w:w="570" w:type="dxa"/>
+            <w:tcW w:w="624" w:type="dxa"/>
             <w:shd w:val="clear" w:color="auto" w:fill="auto"/>
             <w:noWrap/>
             <w:vAlign w:val="center"/>
@@ -1561,7 +1561,7 @@
         </w:tc>
         <w:tc>
           <w:tcPr>
-            <w:tcW w:w="570" w:type="dxa"/>
+            <w:tcW w:w="676" w:type="dxa"/>
             <w:shd w:val="clear" w:color="auto" w:fill="auto"/>
             <w:noWrap/>
             <w:vAlign w:val="center"/>
@@ -1590,7 +1590,7 @@
         </w:tc>
         <w:tc>
           <w:tcPr>
-            <w:tcW w:w="570" w:type="dxa"/>
+            <w:tcW w:w="829" w:type="dxa"/>
             <w:shd w:val="clear" w:color="auto" w:fill="auto"/>
             <w:noWrap/>
             <w:vAlign w:val="center"/>
@@ -1619,7 +1619,7 @@
         </w:tc>
         <w:tc>
           <w:tcPr>
-            <w:tcW w:w="570" w:type="dxa"/>
+            <w:tcW w:w="759" w:type="dxa"/>
             <w:shd w:val="clear" w:color="auto" w:fill="auto"/>
             <w:noWrap/>
             <w:vAlign w:val="center"/>
@@ -1914,7 +1914,7 @@
         </w:tc>
         <w:tc>
           <w:tcPr>
-            <w:tcW w:w="570" w:type="dxa"/>
+            <w:tcW w:w="591" w:type="dxa"/>
             <w:shd w:val="clear" w:color="auto" w:fill="auto"/>
             <w:noWrap/>
             <w:vAlign w:val="center"/>
@@ -1943,7 +1943,7 @@
         </w:tc>
         <w:tc>
           <w:tcPr>
-            <w:tcW w:w="570" w:type="dxa"/>
+            <w:tcW w:w="716" w:type="dxa"/>
             <w:shd w:val="clear" w:color="auto" w:fill="auto"/>
             <w:noWrap/>
             <w:vAlign w:val="center"/>
@@ -1972,7 +1972,7 @@
         </w:tc>
         <w:tc>
           <w:tcPr>
-            <w:tcW w:w="570" w:type="dxa"/>
+            <w:tcW w:w="723" w:type="dxa"/>
             <w:shd w:val="clear" w:color="auto" w:fill="auto"/>
             <w:noWrap/>
             <w:vAlign w:val="center"/>
@@ -2001,7 +2001,7 @@
         </w:tc>
         <w:tc>
           <w:tcPr>
-            <w:tcW w:w="570" w:type="dxa"/>
+            <w:tcW w:w="624" w:type="dxa"/>
             <w:shd w:val="clear" w:color="auto" w:fill="auto"/>
             <w:noWrap/>
             <w:vAlign w:val="center"/>
@@ -2030,7 +2030,7 @@
         </w:tc>
         <w:tc>
           <w:tcPr>
-            <w:tcW w:w="570" w:type="dxa"/>
+            <w:tcW w:w="676" w:type="dxa"/>
             <w:shd w:val="clear" w:color="auto" w:fill="auto"/>
             <w:noWrap/>
             <w:vAlign w:val="center"/>
@@ -2059,7 +2059,7 @@
         </w:tc>
         <w:tc>
           <w:tcPr>
-            <w:tcW w:w="570" w:type="dxa"/>
+            <w:tcW w:w="829" w:type="dxa"/>
             <w:shd w:val="clear" w:color="auto" w:fill="auto"/>
             <w:noWrap/>
             <w:vAlign w:val="center"/>
@@ -2088,7 +2088,7 @@
         </w:tc>
         <w:tc>
           <w:tcPr>
-            <w:tcW w:w="570" w:type="dxa"/>
+            <w:tcW w:w="759" w:type="dxa"/>
             <w:shd w:val="clear" w:color="auto" w:fill="auto"/>
             <w:noWrap/>
             <w:vAlign w:val="center"/>
@@ -2383,7 +2383,7 @@
         </w:tc>
         <w:tc>
           <w:tcPr>
-            <w:tcW w:w="570" w:type="dxa"/>
+            <w:tcW w:w="591" w:type="dxa"/>
             <w:shd w:val="clear" w:color="auto" w:fill="auto"/>
             <w:noWrap/>
             <w:vAlign w:val="center"/>
@@ -2412,7 +2412,7 @@
         </w:tc>
         <w:tc>
           <w:tcPr>
-            <w:tcW w:w="570" w:type="dxa"/>
+            <w:tcW w:w="716" w:type="dxa"/>
             <w:shd w:val="clear" w:color="auto" w:fill="auto"/>
             <w:noWrap/>
             <w:vAlign w:val="center"/>
@@ -2441,7 +2441,7 @@
         </w:tc>
         <w:tc>
           <w:tcPr>
-            <w:tcW w:w="570" w:type="dxa"/>
+            <w:tcW w:w="723" w:type="dxa"/>
             <w:shd w:val="clear" w:color="auto" w:fill="auto"/>
             <w:noWrap/>
             <w:vAlign w:val="center"/>
@@ -2470,7 +2470,7 @@
         </w:tc>
         <w:tc>
           <w:tcPr>
-            <w:tcW w:w="570" w:type="dxa"/>
+            <w:tcW w:w="624" w:type="dxa"/>
             <w:shd w:val="clear" w:color="auto" w:fill="auto"/>
             <w:noWrap/>
             <w:vAlign w:val="center"/>
@@ -2499,7 +2499,7 @@
         </w:tc>
         <w:tc>
           <w:tcPr>
-            <w:tcW w:w="570" w:type="dxa"/>
+            <w:tcW w:w="676" w:type="dxa"/>
             <w:shd w:val="clear" w:color="auto" w:fill="auto"/>
             <w:noWrap/>
             <w:vAlign w:val="center"/>
@@ -2528,7 +2528,7 @@
         </w:tc>
         <w:tc>
           <w:tcPr>
-            <w:tcW w:w="570" w:type="dxa"/>
+            <w:tcW w:w="829" w:type="dxa"/>
             <w:shd w:val="clear" w:color="auto" w:fill="auto"/>
             <w:noWrap/>
             <w:vAlign w:val="center"/>
@@ -2557,7 +2557,7 @@
         </w:tc>
         <w:tc>
           <w:tcPr>
-            <w:tcW w:w="570" w:type="dxa"/>
+            <w:tcW w:w="759" w:type="dxa"/>
             <w:shd w:val="clear" w:color="auto" w:fill="auto"/>
             <w:noWrap/>
             <w:vAlign w:val="center"/>
@@ -2852,7 +2852,7 @@
         </w:tc>
         <w:tc>
           <w:tcPr>
-            <w:tcW w:w="570" w:type="dxa"/>
+            <w:tcW w:w="591" w:type="dxa"/>
             <w:shd w:val="clear" w:color="auto" w:fill="auto"/>
             <w:noWrap/>
             <w:vAlign w:val="center"/>
@@ -2881,7 +2881,7 @@
         </w:tc>
         <w:tc>
           <w:tcPr>
-            <w:tcW w:w="570" w:type="dxa"/>
+            <w:tcW w:w="716" w:type="dxa"/>
             <w:shd w:val="clear" w:color="auto" w:fill="auto"/>
             <w:noWrap/>
             <w:vAlign w:val="center"/>
@@ -2910,7 +2910,7 @@
         </w:tc>
         <w:tc>
           <w:tcPr>
-            <w:tcW w:w="570" w:type="dxa"/>
+            <w:tcW w:w="723" w:type="dxa"/>
             <w:shd w:val="clear" w:color="auto" w:fill="auto"/>
             <w:noWrap/>
             <w:vAlign w:val="center"/>
@@ -2939,7 +2939,7 @@
         </w:tc>
         <w:tc>
           <w:tcPr>
-            <w:tcW w:w="570" w:type="dxa"/>
+            <w:tcW w:w="624" w:type="dxa"/>
             <w:shd w:val="clear" w:color="auto" w:fill="auto"/>
             <w:noWrap/>
             <w:vAlign w:val="center"/>
@@ -2968,7 +2968,7 @@
         </w:tc>
         <w:tc>
           <w:tcPr>
-            <w:tcW w:w="570" w:type="dxa"/>
+            <w:tcW w:w="676" w:type="dxa"/>
             <w:shd w:val="clear" w:color="auto" w:fill="auto"/>
             <w:noWrap/>
             <w:vAlign w:val="center"/>
@@ -2997,7 +2997,7 @@
         </w:tc>
         <w:tc>
           <w:tcPr>
-            <w:tcW w:w="570" w:type="dxa"/>
+            <w:tcW w:w="829" w:type="dxa"/>
             <w:shd w:val="clear" w:color="auto" w:fill="auto"/>
             <w:noWrap/>
             <w:vAlign w:val="center"/>
@@ -3026,7 +3026,7 @@
         </w:tc>
         <w:tc>
           <w:tcPr>
-            <w:tcW w:w="570" w:type="dxa"/>
+            <w:tcW w:w="759" w:type="dxa"/>
             <w:shd w:val="clear" w:color="auto" w:fill="auto"/>
             <w:noWrap/>
             <w:vAlign w:val="center"/>
@@ -3312,7 +3312,7 @@
         </w:tc>
         <w:tc>
           <w:tcPr>
-            <w:tcW w:w="570" w:type="dxa"/>
+            <w:tcW w:w="591" w:type="dxa"/>
             <w:shd w:val="clear" w:color="auto" w:fill="auto"/>
             <w:noWrap/>
             <w:vAlign w:val="center"/>
@@ -3341,7 +3341,7 @@
         </w:tc>
         <w:tc>
           <w:tcPr>
-            <w:tcW w:w="570" w:type="dxa"/>
+            <w:tcW w:w="716" w:type="dxa"/>
             <w:shd w:val="clear" w:color="auto" w:fill="auto"/>
             <w:noWrap/>
             <w:vAlign w:val="center"/>
@@ -3370,7 +3370,7 @@
         </w:tc>
         <w:tc>
           <w:tcPr>
-            <w:tcW w:w="570" w:type="dxa"/>
+            <w:tcW w:w="723" w:type="dxa"/>
             <w:shd w:val="clear" w:color="auto" w:fill="auto"/>
             <w:noWrap/>
             <w:vAlign w:val="center"/>
@@ -3399,7 +3399,7 @@
         </w:tc>
         <w:tc>
           <w:tcPr>
-            <w:tcW w:w="570" w:type="dxa"/>
+            <w:tcW w:w="624" w:type="dxa"/>
             <w:shd w:val="clear" w:color="auto" w:fill="auto"/>
             <w:noWrap/>
             <w:vAlign w:val="center"/>
@@ -3428,7 +3428,7 @@
         </w:tc>
         <w:tc>
           <w:tcPr>
-            <w:tcW w:w="570" w:type="dxa"/>
+            <w:tcW w:w="676" w:type="dxa"/>
             <w:shd w:val="clear" w:color="auto" w:fill="auto"/>
             <w:noWrap/>
             <w:vAlign w:val="center"/>
@@ -3457,7 +3457,7 @@
         </w:tc>
         <w:tc>
           <w:tcPr>
-            <w:tcW w:w="570" w:type="dxa"/>
+            <w:tcW w:w="829" w:type="dxa"/>
             <w:shd w:val="clear" w:color="auto" w:fill="auto"/>
             <w:noWrap/>
             <w:vAlign w:val="center"/>
@@ -3486,7 +3486,7 @@
         </w:tc>
         <w:tc>
           <w:tcPr>
-            <w:tcW w:w="570" w:type="dxa"/>
+            <w:tcW w:w="759" w:type="dxa"/>
             <w:shd w:val="clear" w:color="auto" w:fill="auto"/>
             <w:noWrap/>
             <w:vAlign w:val="center"/>
@@ -3755,151 +3755,217 @@
             <w:tcW w:w="570" w:type="dxa"/>
             <w:shd w:val="clear" w:color="auto" w:fill="auto"/>
             <w:noWrap/>
-            <w:vAlign w:val="center"/>
-          </w:tcPr>
-          <w:p>
-            <w:pPr>
-              <w:jc w:val="center"/>
-              <w:rPr>
-                <w:rFonts w:ascii="Geʾez Manuscript Zemen Regular" w:hAnsi="Geʾez Manuscript Zemen Regular" w:cs="Geʾez Manuscript Zemen Regular"/>
-                <w:color w:val="000000"/>
-                <w:sz w:val="32"/>
-                <w:szCs w:val="32"/>
-              </w:rPr>
-            </w:pPr>
-          </w:p>
-        </w:tc>
-        <w:tc>
-          <w:tcPr>
-            <w:tcW w:w="570" w:type="dxa"/>
-            <w:shd w:val="clear" w:color="auto" w:fill="auto"/>
-            <w:noWrap/>
-            <w:vAlign w:val="center"/>
-          </w:tcPr>
-          <w:p>
-            <w:pPr>
-              <w:jc w:val="center"/>
-              <w:rPr>
-                <w:rFonts w:ascii="Geʾez Manuscript Zemen Regular" w:hAnsi="Geʾez Manuscript Zemen Regular" w:cs="Geʾez Manuscript Zemen Regular"/>
-                <w:color w:val="000000"/>
-                <w:sz w:val="32"/>
-                <w:szCs w:val="32"/>
-              </w:rPr>
-            </w:pPr>
-          </w:p>
-        </w:tc>
-        <w:tc>
-          <w:tcPr>
-            <w:tcW w:w="570" w:type="dxa"/>
-            <w:shd w:val="clear" w:color="auto" w:fill="auto"/>
-            <w:noWrap/>
-            <w:vAlign w:val="center"/>
-          </w:tcPr>
-          <w:p>
-            <w:pPr>
-              <w:jc w:val="center"/>
-              <w:rPr>
-                <w:rFonts w:ascii="Geʾez Manuscript Zemen Regular" w:hAnsi="Geʾez Manuscript Zemen Regular" w:cs="Geʾez Manuscript Zemen Regular"/>
-                <w:color w:val="000000"/>
-                <w:sz w:val="32"/>
-                <w:szCs w:val="32"/>
-              </w:rPr>
-            </w:pPr>
-          </w:p>
-        </w:tc>
-        <w:tc>
-          <w:tcPr>
-            <w:tcW w:w="570" w:type="dxa"/>
-            <w:shd w:val="clear" w:color="auto" w:fill="auto"/>
-            <w:noWrap/>
-            <w:vAlign w:val="center"/>
-          </w:tcPr>
-          <w:p>
-            <w:pPr>
-              <w:jc w:val="center"/>
-              <w:rPr>
-                <w:rFonts w:ascii="Geʾez Manuscript Zemen Regular" w:hAnsi="Geʾez Manuscript Zemen Regular" w:cs="Geʾez Manuscript Zemen Regular"/>
-                <w:color w:val="000000"/>
-                <w:sz w:val="32"/>
-                <w:szCs w:val="32"/>
-              </w:rPr>
-            </w:pPr>
-          </w:p>
-        </w:tc>
-        <w:tc>
-          <w:tcPr>
-            <w:tcW w:w="570" w:type="dxa"/>
-            <w:shd w:val="clear" w:color="auto" w:fill="auto"/>
-            <w:noWrap/>
-            <w:vAlign w:val="center"/>
-          </w:tcPr>
-          <w:p>
-            <w:pPr>
-              <w:jc w:val="center"/>
-              <w:rPr>
-                <w:rFonts w:ascii="Geʾez Manuscript Zemen Regular" w:hAnsi="Geʾez Manuscript Zemen Regular" w:cs="Geʾez Manuscript Zemen Regular"/>
-                <w:color w:val="000000"/>
-                <w:sz w:val="32"/>
-                <w:szCs w:val="32"/>
-              </w:rPr>
-            </w:pPr>
-          </w:p>
-        </w:tc>
-        <w:tc>
-          <w:tcPr>
-            <w:tcW w:w="570" w:type="dxa"/>
-            <w:shd w:val="clear" w:color="auto" w:fill="auto"/>
-            <w:noWrap/>
-            <w:vAlign w:val="center"/>
-          </w:tcPr>
-          <w:p>
-            <w:pPr>
-              <w:jc w:val="center"/>
-              <w:rPr>
-                <w:rFonts w:ascii="Geʾez Manuscript Zemen Regular" w:hAnsi="Geʾez Manuscript Zemen Regular" w:cs="Geʾez Manuscript Zemen Regular"/>
-                <w:color w:val="000000"/>
-                <w:sz w:val="32"/>
-                <w:szCs w:val="32"/>
-              </w:rPr>
-            </w:pPr>
-          </w:p>
-        </w:tc>
-        <w:tc>
-          <w:tcPr>
-            <w:tcW w:w="570" w:type="dxa"/>
-            <w:shd w:val="clear" w:color="auto" w:fill="auto"/>
-            <w:noWrap/>
-            <w:vAlign w:val="center"/>
-          </w:tcPr>
-          <w:p>
-            <w:pPr>
-              <w:jc w:val="center"/>
-              <w:rPr>
-                <w:rFonts w:ascii="Geʾez Manuscript Zemen Regular" w:hAnsi="Geʾez Manuscript Zemen Regular" w:cs="Geʾez Manuscript Zemen Regular"/>
-                <w:color w:val="000000"/>
-                <w:sz w:val="32"/>
-                <w:szCs w:val="32"/>
-              </w:rPr>
-            </w:pPr>
-          </w:p>
-        </w:tc>
-        <w:tc>
-          <w:tcPr>
-            <w:tcW w:w="570" w:type="dxa"/>
-            <w:shd w:val="clear" w:color="auto" w:fill="auto"/>
-            <w:noWrap/>
-            <w:vAlign w:val="center"/>
-          </w:tcPr>
-          <w:p>
-            <w:pPr>
-              <w:jc w:val="center"/>
-              <w:rPr>
-                <w:rFonts w:ascii="Geʾez Manuscript Zemen Regular" w:hAnsi="Geʾez Manuscript Zemen Regular" w:cs="Geʾez Manuscript Zemen Regular"/>
-                <w:color w:val="000000"/>
-                <w:sz w:val="32"/>
-                <w:szCs w:val="32"/>
-              </w:rPr>
-            </w:pPr>
+          </w:tcPr>
+          <w:p>
+            <w:pPr>
+              <w:jc w:val="center"/>
+              <w:rPr>
+                <w:rFonts w:ascii="Geʾez Manuscript Zemen Regular" w:hAnsi="Geʾez Manuscript Zemen Regular" w:cs="Geʾez Manuscript Zemen Regular"/>
+                <w:color w:val="000000"/>
+                <w:sz w:val="32"/>
+                <w:szCs w:val="32"/>
+              </w:rPr>
+            </w:pPr>
+            <w:r>
+              <w:rPr>
+                <w:rFonts w:ascii="Geʾez Manuscript Zemen Regular" w:hAnsi="Geʾez Manuscript Zemen Regular" w:cs="Geʾez Manuscript Zemen Regular"/>
+                <w:b/>
+                <w:bCs/>
+                <w:color w:val="000000"/>
+                <w:sz w:val="28"/>
+                <w:szCs w:val="28"/>
+              </w:rPr>
+              <w:t></w:t>
+            </w:r>
+          </w:p>
+        </w:tc>
+        <w:tc>
+          <w:tcPr>
+            <w:tcW w:w="591" w:type="dxa"/>
+            <w:shd w:val="clear" w:color="auto" w:fill="auto"/>
+            <w:noWrap/>
+          </w:tcPr>
+          <w:p>
+            <w:pPr>
+              <w:jc w:val="center"/>
+              <w:rPr>
+                <w:rFonts w:ascii="Geʾez Manuscript Zemen Regular" w:hAnsi="Geʾez Manuscript Zemen Regular" w:cs="Geʾez Manuscript Zemen Regular"/>
+                <w:color w:val="000000"/>
+                <w:sz w:val="32"/>
+                <w:szCs w:val="32"/>
+              </w:rPr>
+            </w:pPr>
+            <w:r>
+              <w:rPr>
+                <w:rFonts w:ascii="Geʾez Manuscript Zemen Regular" w:hAnsi="Geʾez Manuscript Zemen Regular" w:cs="Geʾez Manuscript Zemen Regular"/>
+                <w:color w:val="000000"/>
+                <w:sz w:val="28"/>
+                <w:szCs w:val="28"/>
+              </w:rPr>
+              <w:t></w:t>
+            </w:r>
+          </w:p>
+        </w:tc>
+        <w:tc>
+          <w:tcPr>
+            <w:tcW w:w="716" w:type="dxa"/>
+            <w:shd w:val="clear" w:color="auto" w:fill="auto"/>
+            <w:noWrap/>
+          </w:tcPr>
+          <w:p>
+            <w:pPr>
+              <w:jc w:val="center"/>
+              <w:rPr>
+                <w:rFonts w:ascii="Geʾez Manuscript Zemen Regular" w:hAnsi="Geʾez Manuscript Zemen Regular" w:cs="Geʾez Manuscript Zemen Regular"/>
+                <w:color w:val="000000"/>
+                <w:sz w:val="32"/>
+                <w:szCs w:val="32"/>
+              </w:rPr>
+            </w:pPr>
+            <w:r>
+              <w:rPr>
+                <w:rFonts w:ascii="Geʾez Manuscript Zemen Regular" w:hAnsi="Geʾez Manuscript Zemen Regular" w:cs="Geʾez Manuscript Zemen Regular"/>
+                <w:color w:val="000000"/>
+                <w:sz w:val="28"/>
+                <w:szCs w:val="28"/>
+              </w:rPr>
+              <w:t></w:t>
+            </w:r>
+          </w:p>
+        </w:tc>
+        <w:tc>
+          <w:tcPr>
+            <w:tcW w:w="723" w:type="dxa"/>
+            <w:shd w:val="clear" w:color="auto" w:fill="auto"/>
+            <w:noWrap/>
+          </w:tcPr>
+          <w:p>
+            <w:pPr>
+              <w:jc w:val="center"/>
+              <w:rPr>
+                <w:rFonts w:ascii="Geʾez Manuscript Zemen Regular" w:hAnsi="Geʾez Manuscript Zemen Regular" w:cs="Geʾez Manuscript Zemen Regular"/>
+                <w:color w:val="000000"/>
+                <w:sz w:val="32"/>
+                <w:szCs w:val="32"/>
+              </w:rPr>
+            </w:pPr>
+            <w:r>
+              <w:rPr>
+                <w:rFonts w:ascii="Geʾez Manuscript Zemen Regular" w:hAnsi="Geʾez Manuscript Zemen Regular" w:cs="Geʾez Manuscript Zemen Regular"/>
+                <w:color w:val="000000"/>
+                <w:sz w:val="28"/>
+                <w:szCs w:val="28"/>
+              </w:rPr>
+              <w:t></w:t>
+            </w:r>
+          </w:p>
+        </w:tc>
+        <w:tc>
+          <w:tcPr>
+            <w:tcW w:w="624" w:type="dxa"/>
+            <w:shd w:val="clear" w:color="auto" w:fill="auto"/>
+            <w:noWrap/>
+          </w:tcPr>
+          <w:p>
+            <w:pPr>
+              <w:jc w:val="center"/>
+              <w:rPr>
+                <w:rFonts w:ascii="Geʾez Manuscript Zemen Regular" w:hAnsi="Geʾez Manuscript Zemen Regular" w:cs="Geʾez Manuscript Zemen Regular"/>
+                <w:color w:val="000000"/>
+                <w:sz w:val="32"/>
+                <w:szCs w:val="32"/>
+              </w:rPr>
+            </w:pPr>
+            <w:r>
+              <w:rPr>
+                <w:rFonts w:ascii="Geʾez Manuscript Zemen Regular" w:hAnsi="Geʾez Manuscript Zemen Regular" w:cs="Geʾez Manuscript Zemen Regular"/>
+                <w:color w:val="000000"/>
+                <w:sz w:val="28"/>
+                <w:szCs w:val="28"/>
+              </w:rPr>
+              <w:t></w:t>
+            </w:r>
+          </w:p>
+        </w:tc>
+        <w:tc>
+          <w:tcPr>
+            <w:tcW w:w="676" w:type="dxa"/>
+            <w:shd w:val="clear" w:color="auto" w:fill="auto"/>
+            <w:noWrap/>
+          </w:tcPr>
+          <w:p>
+            <w:pPr>
+              <w:jc w:val="center"/>
+              <w:rPr>
+                <w:rFonts w:ascii="Geʾez Manuscript Zemen Regular" w:hAnsi="Geʾez Manuscript Zemen Regular" w:cs="Geʾez Manuscript Zemen Regular"/>
+                <w:color w:val="000000"/>
+                <w:sz w:val="32"/>
+                <w:szCs w:val="32"/>
+              </w:rPr>
+            </w:pPr>
+            <w:r>
+              <w:rPr>
+                <w:rFonts w:ascii="Geʾez Manuscript Zemen Regular" w:hAnsi="Geʾez Manuscript Zemen Regular" w:cs="Geʾez Manuscript Zemen Regular"/>
+                <w:color w:val="000000"/>
+                <w:sz w:val="28"/>
+                <w:szCs w:val="28"/>
+              </w:rPr>
+              <w:t></w:t>
+            </w:r>
+          </w:p>
+        </w:tc>
+        <w:tc>
+          <w:tcPr>
+            <w:tcW w:w="829" w:type="dxa"/>
+            <w:shd w:val="clear" w:color="auto" w:fill="auto"/>
+            <w:noWrap/>
+          </w:tcPr>
+          <w:p>
+            <w:pPr>
+              <w:jc w:val="center"/>
+              <w:rPr>
+                <w:rFonts w:ascii="Geʾez Manuscript Zemen Regular" w:hAnsi="Geʾez Manuscript Zemen Regular" w:cs="Geʾez Manuscript Zemen Regular"/>
+                <w:color w:val="000000"/>
+                <w:sz w:val="32"/>
+                <w:szCs w:val="32"/>
+              </w:rPr>
+            </w:pPr>
+            <w:r>
+              <w:rPr>
+                <w:rFonts w:ascii="Geʾez Manuscript Zemen Regular" w:hAnsi="Geʾez Manuscript Zemen Regular" w:cs="Geʾez Manuscript Zemen Regular"/>
+                <w:color w:val="000000"/>
+                <w:sz w:val="28"/>
+                <w:szCs w:val="28"/>
+              </w:rPr>
+              <w:t></w:t>
+            </w:r>
+          </w:p>
+        </w:tc>
+        <w:tc>
+          <w:tcPr>
+            <w:tcW w:w="759" w:type="dxa"/>
+            <w:shd w:val="clear" w:color="auto" w:fill="auto"/>
+            <w:noWrap/>
+          </w:tcPr>
+          <w:p>
+            <w:pPr>
+              <w:jc w:val="center"/>
+              <w:rPr>
+                <w:rFonts w:ascii="Geʾez Manuscript Zemen Regular" w:hAnsi="Geʾez Manuscript Zemen Regular" w:cs="Geʾez Manuscript Zemen Regular"/>
+                <w:color w:val="000000"/>
+                <w:sz w:val="32"/>
+                <w:szCs w:val="32"/>
+              </w:rPr>
+            </w:pPr>
+            <w:r>
+              <w:rPr>
+                <w:rFonts w:ascii="Geʾez Manuscript Zemen Regular" w:hAnsi="Geʾez Manuscript Zemen Regular" w:cs="Geʾez Manuscript Zemen Regular"/>
+                <w:color w:val="000000"/>
+                <w:sz w:val="28"/>
+                <w:szCs w:val="28"/>
+              </w:rPr>
+              <w:t></w:t>
+            </w:r>
           </w:p>
         </w:tc>
         <w:tc>
@@ -23680,16 +23746,7 @@
           <w:sz w:val="28"/>
           <w:szCs w:val="28"/>
         </w:rPr>
-        <w:t xml:space="preserve"> Styles</w:t>
-      </w:r>
-      <w:r>
-        <w:rPr>
-          <w:b/>
-          <w:bCs/>
-          <w:sz w:val="28"/>
-          <w:szCs w:val="28"/>
-        </w:rPr>
-        <w:t xml:space="preserve"> Compared</w:t>
+        <w:t xml:space="preserve"> Styles Compared</w:t>
       </w:r>
     </w:p>
     <w:p>

</xml_diff>